<commit_message>
Mise à jour des userstories page de connexion
</commit_message>
<xml_diff>
--- a/page_de_connexion/PageDeConnexionUserStories.docx
+++ b/page_de_connexion/PageDeConnexionUserStories.docx
@@ -121,8 +121,6 @@
               </w:rPr>
               <w:t xml:space="preserve">- </w:t>
             </w:r>
-            <w:bookmarkStart w:id="0" w:name="_GoBack"/>
-            <w:bookmarkEnd w:id="0"/>
           </w:p>
           <w:p>
             <w:pPr>
@@ -311,6 +309,13 @@
               <w:t>Learn@Home</w:t>
             </w:r>
             <w:proofErr w:type="spellEnd"/>
+            <w:r>
+              <w:rPr>
+                <w:i/>
+                <w:iCs/>
+              </w:rPr>
+              <w:t xml:space="preserve"> et avoir un tuteur</w:t>
+            </w:r>
           </w:p>
         </w:tc>
       </w:tr>
@@ -430,7 +435,14 @@
                 <w:i/>
                 <w:iCs/>
               </w:rPr>
-              <w:t>j’ai renseigné les éléments de la page obligatoire (nom, prénom, mail, mot de passe et statut (élève ou tuteur)</w:t>
+              <w:t>j’ai renseigné les éléments de la page obligatoire (nom, prénom, mail</w:t>
+            </w:r>
+            <w:r>
+              <w:rPr>
+                <w:i/>
+                <w:iCs/>
+              </w:rPr>
+              <w:t>, mot de passe et statut élève</w:t>
             </w:r>
           </w:p>
           <w:p>
@@ -470,6 +482,13 @@
               </w:rPr>
               <w:t>Je reçois un mail de confirmation de création de compte</w:t>
             </w:r>
+            <w:r>
+              <w:rPr>
+                <w:i/>
+                <w:iCs/>
+              </w:rPr>
+              <w:t xml:space="preserve"> et un tuteur m’est assigné parmi les tuteurs déjà inscrits</w:t>
+            </w:r>
           </w:p>
           <w:p>
             <w:pPr>
@@ -527,6 +546,1671 @@
               <w:t>j’ai accès à mon tableau de bord</w:t>
             </w:r>
           </w:p>
+        </w:tc>
+      </w:tr>
+    </w:tbl>
+    <w:p/>
+    <w:p>
+      <w:r>
+        <w:br w:type="page"/>
+      </w:r>
+    </w:p>
+    <w:tbl>
+      <w:tblPr>
+        <w:tblW w:w="10632" w:type="dxa"/>
+        <w:tblCellMar>
+          <w:left w:w="0" w:type="dxa"/>
+          <w:right w:w="0" w:type="dxa"/>
+        </w:tblCellMar>
+        <w:tblLook w:val="04A0" w:firstRow="1" w:lastRow="0" w:firstColumn="1" w:lastColumn="0" w:noHBand="0" w:noVBand="1"/>
+      </w:tblPr>
+      <w:tblGrid>
+        <w:gridCol w:w="3355"/>
+        <w:gridCol w:w="3874"/>
+        <w:gridCol w:w="3403"/>
+      </w:tblGrid>
+      <w:tr>
+        <w:trPr>
+          <w:trHeight w:val="911"/>
+        </w:trPr>
+        <w:tc>
+          <w:tcPr>
+            <w:tcW w:w="10632" w:type="dxa"/>
+            <w:gridSpan w:val="3"/>
+            <w:tcBorders>
+              <w:top w:val="nil"/>
+              <w:left w:val="nil"/>
+              <w:bottom w:val="single" w:sz="24" w:space="0" w:color="1A7F93"/>
+              <w:right w:val="nil"/>
+            </w:tcBorders>
+            <w:shd w:val="clear" w:color="auto" w:fill="FFFFFF"/>
+            <w:tcMar>
+              <w:top w:w="15" w:type="dxa"/>
+              <w:left w:w="83" w:type="dxa"/>
+              <w:bottom w:w="0" w:type="dxa"/>
+              <w:right w:w="83" w:type="dxa"/>
+            </w:tcMar>
+            <w:hideMark/>
+          </w:tcPr>
+          <w:p>
+            <w:r>
+              <w:rPr>
+                <w:b/>
+                <w:bCs/>
+              </w:rPr>
+              <w:lastRenderedPageBreak/>
+              <w:t xml:space="preserve">  </w:t>
+            </w:r>
+            <w:r>
+              <w:rPr>
+                <w:b/>
+                <w:bCs/>
+              </w:rPr>
+              <w:t>User Story</w:t>
+            </w:r>
+            <w:r>
+              <w:rPr>
+                <w:b/>
+                <w:bCs/>
+              </w:rPr>
+              <w:t xml:space="preserve">   </w:t>
+            </w:r>
+            <w:r>
+              <w:rPr>
+                <w:i/>
+                <w:iCs/>
+              </w:rPr>
+              <w:t xml:space="preserve">n° </w:t>
+            </w:r>
+            <w:r>
+              <w:rPr>
+                <w:i/>
+                <w:iCs/>
+              </w:rPr>
+              <w:t>2</w:t>
+            </w:r>
+          </w:p>
+        </w:tc>
+      </w:tr>
+      <w:tr>
+        <w:trPr>
+          <w:trHeight w:val="1266"/>
+        </w:trPr>
+        <w:tc>
+          <w:tcPr>
+            <w:tcW w:w="3355" w:type="dxa"/>
+            <w:tcBorders>
+              <w:top w:val="single" w:sz="24" w:space="0" w:color="1A7F93"/>
+              <w:left w:val="nil"/>
+              <w:bottom w:val="single" w:sz="24" w:space="0" w:color="1A7F93"/>
+              <w:right w:val="single" w:sz="24" w:space="0" w:color="1A7F93"/>
+            </w:tcBorders>
+            <w:shd w:val="clear" w:color="auto" w:fill="FFFFFF"/>
+            <w:tcMar>
+              <w:top w:w="15" w:type="dxa"/>
+              <w:left w:w="83" w:type="dxa"/>
+              <w:bottom w:w="0" w:type="dxa"/>
+              <w:right w:w="83" w:type="dxa"/>
+            </w:tcMar>
+            <w:hideMark/>
+          </w:tcPr>
+          <w:p>
+            <w:pPr>
+              <w:rPr>
+                <w:b/>
+                <w:bCs/>
+              </w:rPr>
+            </w:pPr>
+            <w:r>
+              <w:rPr>
+                <w:b/>
+                <w:bCs/>
+              </w:rPr>
+              <w:t xml:space="preserve">Page de connexion - </w:t>
+            </w:r>
+          </w:p>
+          <w:p>
+            <w:pPr>
+              <w:rPr>
+                <w:b/>
+                <w:bCs/>
+              </w:rPr>
+            </w:pPr>
+            <w:r>
+              <w:rPr>
+                <w:b/>
+                <w:bCs/>
+              </w:rPr>
+              <w:t xml:space="preserve">Création de compte </w:t>
+            </w:r>
+            <w:r>
+              <w:rPr>
+                <w:b/>
+                <w:bCs/>
+              </w:rPr>
+              <w:t>tuteur</w:t>
+            </w:r>
+          </w:p>
+          <w:p/>
+        </w:tc>
+        <w:tc>
+          <w:tcPr>
+            <w:tcW w:w="3874" w:type="dxa"/>
+            <w:tcBorders>
+              <w:top w:val="single" w:sz="24" w:space="0" w:color="1A7F93"/>
+              <w:left w:val="single" w:sz="24" w:space="0" w:color="1A7F93"/>
+              <w:bottom w:val="single" w:sz="24" w:space="0" w:color="1A7F93"/>
+              <w:right w:val="single" w:sz="24" w:space="0" w:color="1A7F93"/>
+            </w:tcBorders>
+            <w:shd w:val="clear" w:color="auto" w:fill="FFFFFF"/>
+            <w:tcMar>
+              <w:top w:w="15" w:type="dxa"/>
+              <w:left w:w="83" w:type="dxa"/>
+              <w:bottom w:w="0" w:type="dxa"/>
+              <w:right w:w="83" w:type="dxa"/>
+            </w:tcMar>
+            <w:hideMark/>
+          </w:tcPr>
+          <w:p>
+            <w:r>
+              <w:rPr>
+                <w:b/>
+                <w:bCs/>
+              </w:rPr>
+              <w:t xml:space="preserve">  Priorité</w:t>
+            </w:r>
+          </w:p>
+          <w:p>
+            <w:r>
+              <w:rPr>
+                <w:b/>
+                <w:bCs/>
+                <w:i/>
+                <w:iCs/>
+              </w:rPr>
+              <w:t> </w:t>
+            </w:r>
+          </w:p>
+        </w:tc>
+        <w:tc>
+          <w:tcPr>
+            <w:tcW w:w="3403" w:type="dxa"/>
+            <w:tcBorders>
+              <w:top w:val="single" w:sz="24" w:space="0" w:color="1A7F93"/>
+              <w:left w:val="single" w:sz="24" w:space="0" w:color="1A7F93"/>
+              <w:bottom w:val="single" w:sz="24" w:space="0" w:color="1A7F93"/>
+              <w:right w:val="nil"/>
+            </w:tcBorders>
+            <w:shd w:val="clear" w:color="auto" w:fill="FFFFFF"/>
+            <w:tcMar>
+              <w:top w:w="15" w:type="dxa"/>
+              <w:left w:w="83" w:type="dxa"/>
+              <w:bottom w:w="0" w:type="dxa"/>
+              <w:right w:w="83" w:type="dxa"/>
+            </w:tcMar>
+            <w:hideMark/>
+          </w:tcPr>
+          <w:p>
+            <w:r>
+              <w:rPr>
+                <w:b/>
+                <w:bCs/>
+              </w:rPr>
+              <w:t xml:space="preserve">  Estimation</w:t>
+            </w:r>
+          </w:p>
+        </w:tc>
+      </w:tr>
+      <w:tr>
+        <w:trPr>
+          <w:trHeight w:val="2505"/>
+        </w:trPr>
+        <w:tc>
+          <w:tcPr>
+            <w:tcW w:w="10632" w:type="dxa"/>
+            <w:gridSpan w:val="3"/>
+            <w:tcBorders>
+              <w:top w:val="single" w:sz="24" w:space="0" w:color="1A7F93"/>
+              <w:left w:val="nil"/>
+              <w:bottom w:val="single" w:sz="24" w:space="0" w:color="1A7F93"/>
+              <w:right w:val="nil"/>
+            </w:tcBorders>
+            <w:shd w:val="clear" w:color="auto" w:fill="FFFFFF"/>
+            <w:tcMar>
+              <w:top w:w="15" w:type="dxa"/>
+              <w:left w:w="83" w:type="dxa"/>
+              <w:bottom w:w="0" w:type="dxa"/>
+              <w:right w:w="83" w:type="dxa"/>
+            </w:tcMar>
+            <w:hideMark/>
+          </w:tcPr>
+          <w:p>
+            <w:r>
+              <w:rPr>
+                <w:b/>
+                <w:bCs/>
+              </w:rPr>
+              <w:t> </w:t>
+            </w:r>
+          </w:p>
+          <w:p>
+            <w:r>
+              <w:rPr>
+                <w:b/>
+                <w:bCs/>
+              </w:rPr>
+              <w:t xml:space="preserve">          En tant que, </w:t>
+            </w:r>
+            <w:r>
+              <w:rPr>
+                <w:i/>
+                <w:iCs/>
+              </w:rPr>
+              <w:t>tuteur</w:t>
+            </w:r>
+          </w:p>
+          <w:p>
+            <w:r>
+              <w:rPr>
+                <w:b/>
+                <w:bCs/>
+              </w:rPr>
+              <w:t xml:space="preserve">          Je souhaite, </w:t>
+            </w:r>
+            <w:r>
+              <w:rPr>
+                <w:i/>
+                <w:iCs/>
+              </w:rPr>
+              <w:t xml:space="preserve">pouvoir créer un compte utilisateur </w:t>
+            </w:r>
+            <w:r>
+              <w:rPr>
+                <w:i/>
+                <w:iCs/>
+              </w:rPr>
+              <w:t>tuteur bénévole</w:t>
+            </w:r>
+          </w:p>
+          <w:p>
+            <w:r>
+              <w:rPr>
+                <w:b/>
+                <w:bCs/>
+              </w:rPr>
+              <w:t xml:space="preserve">          Afin de, </w:t>
+            </w:r>
+            <w:r>
+              <w:rPr>
+                <w:i/>
+                <w:iCs/>
+              </w:rPr>
+              <w:t xml:space="preserve">pouvoir avoir accès au site d’aide </w:t>
+            </w:r>
+            <w:proofErr w:type="spellStart"/>
+            <w:r>
+              <w:rPr>
+                <w:i/>
+                <w:iCs/>
+              </w:rPr>
+              <w:t>Learn@Home</w:t>
+            </w:r>
+            <w:proofErr w:type="spellEnd"/>
+            <w:r>
+              <w:rPr>
+                <w:i/>
+                <w:iCs/>
+              </w:rPr>
+              <w:t xml:space="preserve"> et aider un élève</w:t>
+            </w:r>
+          </w:p>
+        </w:tc>
+      </w:tr>
+      <w:tr>
+        <w:trPr>
+          <w:trHeight w:val="3222"/>
+        </w:trPr>
+        <w:tc>
+          <w:tcPr>
+            <w:tcW w:w="10632" w:type="dxa"/>
+            <w:gridSpan w:val="3"/>
+            <w:tcBorders>
+              <w:top w:val="single" w:sz="24" w:space="0" w:color="1A7F93"/>
+              <w:left w:val="nil"/>
+              <w:bottom w:val="nil"/>
+              <w:right w:val="nil"/>
+            </w:tcBorders>
+            <w:shd w:val="clear" w:color="auto" w:fill="FFFFFF"/>
+            <w:tcMar>
+              <w:top w:w="15" w:type="dxa"/>
+              <w:left w:w="83" w:type="dxa"/>
+              <w:bottom w:w="0" w:type="dxa"/>
+              <w:right w:w="83" w:type="dxa"/>
+            </w:tcMar>
+            <w:hideMark/>
+          </w:tcPr>
+          <w:p>
+            <w:r>
+              <w:rPr>
+                <w:b/>
+                <w:bCs/>
+              </w:rPr>
+              <w:t xml:space="preserve">  Critères d’acceptation</w:t>
+            </w:r>
+          </w:p>
+          <w:p>
+            <w:r>
+              <w:rPr>
+                <w:b/>
+                <w:bCs/>
+              </w:rPr>
+              <w:t> </w:t>
+            </w:r>
+          </w:p>
+          <w:p>
+            <w:r>
+              <w:rPr>
+                <w:b/>
+                <w:bCs/>
+              </w:rPr>
+              <w:t xml:space="preserve">         Étant donné que, </w:t>
+            </w:r>
+            <w:r>
+              <w:rPr>
+                <w:i/>
+                <w:iCs/>
+              </w:rPr>
+              <w:t xml:space="preserve">je suis un </w:t>
+            </w:r>
+            <w:r>
+              <w:rPr>
+                <w:i/>
+                <w:iCs/>
+              </w:rPr>
+              <w:t>tuteur bénévole</w:t>
+            </w:r>
+          </w:p>
+          <w:p>
+            <w:r>
+              <w:rPr>
+                <w:b/>
+                <w:bCs/>
+              </w:rPr>
+              <w:t xml:space="preserve">         Lorsque,</w:t>
+            </w:r>
+            <w:r>
+              <w:rPr>
+                <w:i/>
+                <w:iCs/>
+              </w:rPr>
+              <w:t xml:space="preserve"> je clique sur le lien « créer un nouveau compte »</w:t>
+            </w:r>
+          </w:p>
+          <w:p>
+            <w:pPr>
+              <w:rPr>
+                <w:i/>
+                <w:iCs/>
+              </w:rPr>
+            </w:pPr>
+            <w:r>
+              <w:rPr>
+                <w:b/>
+                <w:bCs/>
+              </w:rPr>
+              <w:t xml:space="preserve">          Alors, </w:t>
+            </w:r>
+            <w:r>
+              <w:rPr>
+                <w:i/>
+                <w:iCs/>
+              </w:rPr>
+              <w:t>la fenêtre de création de compte s’affiche</w:t>
+            </w:r>
+          </w:p>
+          <w:p>
+            <w:pPr>
+              <w:rPr>
+                <w:i/>
+                <w:iCs/>
+              </w:rPr>
+            </w:pPr>
+          </w:p>
+          <w:p>
+            <w:r>
+              <w:rPr>
+                <w:b/>
+                <w:bCs/>
+              </w:rPr>
+              <w:t xml:space="preserve">         Étant donné que, </w:t>
+            </w:r>
+            <w:r>
+              <w:rPr>
+                <w:i/>
+                <w:iCs/>
+              </w:rPr>
+              <w:t>j’ai renseigné les éléments de la page obligatoire (nom, prénom, mail, mot de p</w:t>
+            </w:r>
+            <w:r>
+              <w:rPr>
+                <w:i/>
+                <w:iCs/>
+              </w:rPr>
+              <w:t>asse et statut tuteur</w:t>
+            </w:r>
+          </w:p>
+          <w:p>
+            <w:r>
+              <w:rPr>
+                <w:b/>
+                <w:bCs/>
+              </w:rPr>
+              <w:t xml:space="preserve">         Lorsque, </w:t>
+            </w:r>
+            <w:r>
+              <w:rPr>
+                <w:i/>
+                <w:iCs/>
+              </w:rPr>
+              <w:t>je clique sur le bouton ‘Création du compte’</w:t>
+            </w:r>
+          </w:p>
+          <w:p>
+            <w:pPr>
+              <w:rPr>
+                <w:i/>
+                <w:iCs/>
+              </w:rPr>
+            </w:pPr>
+            <w:r>
+              <w:rPr>
+                <w:b/>
+                <w:bCs/>
+              </w:rPr>
+              <w:t xml:space="preserve">          Alors, </w:t>
+            </w:r>
+            <w:r>
+              <w:rPr>
+                <w:i/>
+                <w:iCs/>
+              </w:rPr>
+              <w:t>Je reçois un mail de confirmation de création de compte</w:t>
+            </w:r>
+          </w:p>
+          <w:p>
+            <w:pPr>
+              <w:rPr>
+                <w:i/>
+                <w:iCs/>
+              </w:rPr>
+            </w:pPr>
+          </w:p>
+          <w:p>
+            <w:r>
+              <w:rPr>
+                <w:b/>
+                <w:bCs/>
+              </w:rPr>
+              <w:t xml:space="preserve">         Étant donné que, </w:t>
+            </w:r>
+            <w:r>
+              <w:rPr>
+                <w:i/>
+                <w:iCs/>
+              </w:rPr>
+              <w:t>je me connecte à la page de connexion</w:t>
+            </w:r>
+          </w:p>
+          <w:p>
+            <w:r>
+              <w:rPr>
+                <w:b/>
+                <w:bCs/>
+              </w:rPr>
+              <w:t xml:space="preserve">         Lorsque, </w:t>
+            </w:r>
+            <w:r>
+              <w:rPr>
+                <w:i/>
+                <w:iCs/>
+              </w:rPr>
+              <w:t>je rentre mon e-mail, mon mot de passe et je clique sur ‘Se connecter’</w:t>
+            </w:r>
+          </w:p>
+          <w:p>
+            <w:r>
+              <w:rPr>
+                <w:b/>
+                <w:bCs/>
+              </w:rPr>
+              <w:t xml:space="preserve">          Alors, </w:t>
+            </w:r>
+            <w:r>
+              <w:rPr>
+                <w:i/>
+                <w:iCs/>
+              </w:rPr>
+              <w:t>j’ai accès à mon tableau de bord</w:t>
+            </w:r>
+            <w:r>
+              <w:rPr>
+                <w:i/>
+                <w:iCs/>
+              </w:rPr>
+              <w:t>, et un élève me sera assigné dès que besoin</w:t>
+            </w:r>
+          </w:p>
+        </w:tc>
+      </w:tr>
+    </w:tbl>
+    <w:p/>
+    <w:p>
+      <w:r>
+        <w:br w:type="page"/>
+      </w:r>
+    </w:p>
+    <w:tbl>
+      <w:tblPr>
+        <w:tblW w:w="10632" w:type="dxa"/>
+        <w:tblCellMar>
+          <w:left w:w="0" w:type="dxa"/>
+          <w:right w:w="0" w:type="dxa"/>
+        </w:tblCellMar>
+        <w:tblLook w:val="04A0" w:firstRow="1" w:lastRow="0" w:firstColumn="1" w:lastColumn="0" w:noHBand="0" w:noVBand="1"/>
+      </w:tblPr>
+      <w:tblGrid>
+        <w:gridCol w:w="3355"/>
+        <w:gridCol w:w="3874"/>
+        <w:gridCol w:w="3403"/>
+      </w:tblGrid>
+      <w:tr>
+        <w:trPr>
+          <w:trHeight w:val="911"/>
+        </w:trPr>
+        <w:tc>
+          <w:tcPr>
+            <w:tcW w:w="10632" w:type="dxa"/>
+            <w:gridSpan w:val="3"/>
+            <w:tcBorders>
+              <w:top w:val="nil"/>
+              <w:left w:val="nil"/>
+              <w:bottom w:val="single" w:sz="24" w:space="0" w:color="1A7F93"/>
+              <w:right w:val="nil"/>
+            </w:tcBorders>
+            <w:shd w:val="clear" w:color="auto" w:fill="FFFFFF"/>
+            <w:tcMar>
+              <w:top w:w="15" w:type="dxa"/>
+              <w:left w:w="83" w:type="dxa"/>
+              <w:bottom w:w="0" w:type="dxa"/>
+              <w:right w:w="83" w:type="dxa"/>
+            </w:tcMar>
+            <w:hideMark/>
+          </w:tcPr>
+          <w:p>
+            <w:r>
+              <w:rPr>
+                <w:b/>
+                <w:bCs/>
+              </w:rPr>
+              <w:lastRenderedPageBreak/>
+              <w:t xml:space="preserve">  </w:t>
+            </w:r>
+            <w:r>
+              <w:rPr>
+                <w:b/>
+                <w:bCs/>
+              </w:rPr>
+              <w:t>User Story</w:t>
+            </w:r>
+            <w:r>
+              <w:rPr>
+                <w:b/>
+                <w:bCs/>
+              </w:rPr>
+              <w:t xml:space="preserve">   </w:t>
+            </w:r>
+            <w:r>
+              <w:rPr>
+                <w:i/>
+                <w:iCs/>
+              </w:rPr>
+              <w:t xml:space="preserve">n° </w:t>
+            </w:r>
+            <w:r>
+              <w:rPr>
+                <w:i/>
+                <w:iCs/>
+              </w:rPr>
+              <w:t>3</w:t>
+            </w:r>
+          </w:p>
+        </w:tc>
+      </w:tr>
+      <w:tr>
+        <w:trPr>
+          <w:trHeight w:val="1266"/>
+        </w:trPr>
+        <w:tc>
+          <w:tcPr>
+            <w:tcW w:w="3355" w:type="dxa"/>
+            <w:tcBorders>
+              <w:top w:val="single" w:sz="24" w:space="0" w:color="1A7F93"/>
+              <w:left w:val="nil"/>
+              <w:bottom w:val="single" w:sz="24" w:space="0" w:color="1A7F93"/>
+              <w:right w:val="single" w:sz="24" w:space="0" w:color="1A7F93"/>
+            </w:tcBorders>
+            <w:shd w:val="clear" w:color="auto" w:fill="FFFFFF"/>
+            <w:tcMar>
+              <w:top w:w="15" w:type="dxa"/>
+              <w:left w:w="83" w:type="dxa"/>
+              <w:bottom w:w="0" w:type="dxa"/>
+              <w:right w:w="83" w:type="dxa"/>
+            </w:tcMar>
+            <w:hideMark/>
+          </w:tcPr>
+          <w:p>
+            <w:pPr>
+              <w:rPr>
+                <w:b/>
+                <w:bCs/>
+              </w:rPr>
+            </w:pPr>
+            <w:r>
+              <w:rPr>
+                <w:b/>
+                <w:bCs/>
+              </w:rPr>
+              <w:t xml:space="preserve">Page de connexion - </w:t>
+            </w:r>
+          </w:p>
+          <w:p>
+            <w:pPr>
+              <w:rPr>
+                <w:b/>
+                <w:bCs/>
+              </w:rPr>
+            </w:pPr>
+            <w:r>
+              <w:rPr>
+                <w:b/>
+                <w:bCs/>
+              </w:rPr>
+              <w:t>Réinitialisation de mot de passe</w:t>
+            </w:r>
+          </w:p>
+          <w:p/>
+        </w:tc>
+        <w:tc>
+          <w:tcPr>
+            <w:tcW w:w="3874" w:type="dxa"/>
+            <w:tcBorders>
+              <w:top w:val="single" w:sz="24" w:space="0" w:color="1A7F93"/>
+              <w:left w:val="single" w:sz="24" w:space="0" w:color="1A7F93"/>
+              <w:bottom w:val="single" w:sz="24" w:space="0" w:color="1A7F93"/>
+              <w:right w:val="single" w:sz="24" w:space="0" w:color="1A7F93"/>
+            </w:tcBorders>
+            <w:shd w:val="clear" w:color="auto" w:fill="FFFFFF"/>
+            <w:tcMar>
+              <w:top w:w="15" w:type="dxa"/>
+              <w:left w:w="83" w:type="dxa"/>
+              <w:bottom w:w="0" w:type="dxa"/>
+              <w:right w:w="83" w:type="dxa"/>
+            </w:tcMar>
+            <w:hideMark/>
+          </w:tcPr>
+          <w:p>
+            <w:r>
+              <w:rPr>
+                <w:b/>
+                <w:bCs/>
+              </w:rPr>
+              <w:t xml:space="preserve">  Priorité</w:t>
+            </w:r>
+          </w:p>
+          <w:p>
+            <w:r>
+              <w:rPr>
+                <w:b/>
+                <w:bCs/>
+                <w:i/>
+                <w:iCs/>
+              </w:rPr>
+              <w:t> </w:t>
+            </w:r>
+          </w:p>
+        </w:tc>
+        <w:tc>
+          <w:tcPr>
+            <w:tcW w:w="3403" w:type="dxa"/>
+            <w:tcBorders>
+              <w:top w:val="single" w:sz="24" w:space="0" w:color="1A7F93"/>
+              <w:left w:val="single" w:sz="24" w:space="0" w:color="1A7F93"/>
+              <w:bottom w:val="single" w:sz="24" w:space="0" w:color="1A7F93"/>
+              <w:right w:val="nil"/>
+            </w:tcBorders>
+            <w:shd w:val="clear" w:color="auto" w:fill="FFFFFF"/>
+            <w:tcMar>
+              <w:top w:w="15" w:type="dxa"/>
+              <w:left w:w="83" w:type="dxa"/>
+              <w:bottom w:w="0" w:type="dxa"/>
+              <w:right w:w="83" w:type="dxa"/>
+            </w:tcMar>
+            <w:hideMark/>
+          </w:tcPr>
+          <w:p>
+            <w:r>
+              <w:rPr>
+                <w:b/>
+                <w:bCs/>
+              </w:rPr>
+              <w:t xml:space="preserve">  Estimation</w:t>
+            </w:r>
+          </w:p>
+        </w:tc>
+      </w:tr>
+      <w:tr>
+        <w:trPr>
+          <w:trHeight w:val="2505"/>
+        </w:trPr>
+        <w:tc>
+          <w:tcPr>
+            <w:tcW w:w="10632" w:type="dxa"/>
+            <w:gridSpan w:val="3"/>
+            <w:tcBorders>
+              <w:top w:val="single" w:sz="24" w:space="0" w:color="1A7F93"/>
+              <w:left w:val="nil"/>
+              <w:bottom w:val="single" w:sz="24" w:space="0" w:color="1A7F93"/>
+              <w:right w:val="nil"/>
+            </w:tcBorders>
+            <w:shd w:val="clear" w:color="auto" w:fill="FFFFFF"/>
+            <w:tcMar>
+              <w:top w:w="15" w:type="dxa"/>
+              <w:left w:w="83" w:type="dxa"/>
+              <w:bottom w:w="0" w:type="dxa"/>
+              <w:right w:w="83" w:type="dxa"/>
+            </w:tcMar>
+            <w:hideMark/>
+          </w:tcPr>
+          <w:p>
+            <w:r>
+              <w:rPr>
+                <w:b/>
+                <w:bCs/>
+              </w:rPr>
+              <w:t> </w:t>
+            </w:r>
+          </w:p>
+          <w:p>
+            <w:r>
+              <w:rPr>
+                <w:b/>
+                <w:bCs/>
+              </w:rPr>
+              <w:t xml:space="preserve">          En tant que, </w:t>
+            </w:r>
+            <w:r>
+              <w:rPr>
+                <w:i/>
+                <w:iCs/>
+              </w:rPr>
+              <w:t>utilisateur (élève ou tuteur)</w:t>
+            </w:r>
+          </w:p>
+          <w:p>
+            <w:r>
+              <w:rPr>
+                <w:b/>
+                <w:bCs/>
+              </w:rPr>
+              <w:t xml:space="preserve">          Je souhaite, </w:t>
+            </w:r>
+            <w:r>
+              <w:rPr>
+                <w:i/>
+                <w:iCs/>
+              </w:rPr>
+              <w:t xml:space="preserve">pouvoir </w:t>
+            </w:r>
+            <w:r>
+              <w:rPr>
+                <w:i/>
+                <w:iCs/>
+              </w:rPr>
+              <w:t>réinitialiser mon mot de passe suite à un oubli</w:t>
+            </w:r>
+          </w:p>
+          <w:p>
+            <w:r>
+              <w:rPr>
+                <w:b/>
+                <w:bCs/>
+              </w:rPr>
+              <w:t xml:space="preserve">          Afin de, </w:t>
+            </w:r>
+            <w:r>
+              <w:rPr>
+                <w:i/>
+                <w:iCs/>
+              </w:rPr>
+              <w:t xml:space="preserve">pouvoir </w:t>
+            </w:r>
+            <w:r>
+              <w:rPr>
+                <w:i/>
+                <w:iCs/>
+              </w:rPr>
+              <w:t xml:space="preserve">retrouver mon </w:t>
+            </w:r>
+            <w:r>
+              <w:rPr>
+                <w:i/>
+                <w:iCs/>
+              </w:rPr>
+              <w:t xml:space="preserve">accès au site d’aide </w:t>
+            </w:r>
+            <w:proofErr w:type="spellStart"/>
+            <w:r>
+              <w:rPr>
+                <w:i/>
+                <w:iCs/>
+              </w:rPr>
+              <w:t>Learn@Home</w:t>
+            </w:r>
+            <w:proofErr w:type="spellEnd"/>
+          </w:p>
+        </w:tc>
+      </w:tr>
+      <w:tr>
+        <w:trPr>
+          <w:trHeight w:val="3222"/>
+        </w:trPr>
+        <w:tc>
+          <w:tcPr>
+            <w:tcW w:w="10632" w:type="dxa"/>
+            <w:gridSpan w:val="3"/>
+            <w:tcBorders>
+              <w:top w:val="single" w:sz="24" w:space="0" w:color="1A7F93"/>
+              <w:left w:val="nil"/>
+              <w:bottom w:val="nil"/>
+              <w:right w:val="nil"/>
+            </w:tcBorders>
+            <w:shd w:val="clear" w:color="auto" w:fill="FFFFFF"/>
+            <w:tcMar>
+              <w:top w:w="15" w:type="dxa"/>
+              <w:left w:w="83" w:type="dxa"/>
+              <w:bottom w:w="0" w:type="dxa"/>
+              <w:right w:w="83" w:type="dxa"/>
+            </w:tcMar>
+            <w:hideMark/>
+          </w:tcPr>
+          <w:p>
+            <w:r>
+              <w:rPr>
+                <w:b/>
+                <w:bCs/>
+              </w:rPr>
+              <w:t xml:space="preserve">  Critères d’acceptation</w:t>
+            </w:r>
+          </w:p>
+          <w:p>
+            <w:r>
+              <w:rPr>
+                <w:b/>
+                <w:bCs/>
+              </w:rPr>
+              <w:t> </w:t>
+            </w:r>
+          </w:p>
+          <w:p>
+            <w:r>
+              <w:rPr>
+                <w:b/>
+                <w:bCs/>
+              </w:rPr>
+              <w:t xml:space="preserve">         Étant donné que, </w:t>
+            </w:r>
+            <w:r>
+              <w:rPr>
+                <w:i/>
+                <w:iCs/>
+              </w:rPr>
+              <w:t xml:space="preserve">je suis </w:t>
+            </w:r>
+            <w:r>
+              <w:rPr>
+                <w:i/>
+                <w:iCs/>
+              </w:rPr>
+              <w:t>un utilisateur qui a perdu son mot de passe</w:t>
+            </w:r>
+          </w:p>
+          <w:p>
+            <w:r>
+              <w:rPr>
+                <w:b/>
+                <w:bCs/>
+              </w:rPr>
+              <w:t xml:space="preserve">         Lorsque,</w:t>
+            </w:r>
+            <w:r>
+              <w:rPr>
+                <w:i/>
+                <w:iCs/>
+              </w:rPr>
+              <w:t xml:space="preserve"> je clique sur le lien « </w:t>
+            </w:r>
+            <w:r>
+              <w:rPr>
+                <w:i/>
+                <w:iCs/>
+              </w:rPr>
+              <w:t>réinitialiser le mot de passe</w:t>
+            </w:r>
+            <w:r>
+              <w:rPr>
+                <w:i/>
+                <w:iCs/>
+              </w:rPr>
+              <w:t> »</w:t>
+            </w:r>
+          </w:p>
+          <w:p>
+            <w:pPr>
+              <w:rPr>
+                <w:i/>
+                <w:iCs/>
+              </w:rPr>
+            </w:pPr>
+            <w:r>
+              <w:rPr>
+                <w:b/>
+                <w:bCs/>
+              </w:rPr>
+              <w:t xml:space="preserve">          Alors, </w:t>
+            </w:r>
+            <w:r>
+              <w:rPr>
+                <w:i/>
+                <w:iCs/>
+              </w:rPr>
+              <w:t xml:space="preserve">la fenêtre de </w:t>
+            </w:r>
+            <w:r>
+              <w:rPr>
+                <w:i/>
+                <w:iCs/>
+              </w:rPr>
+              <w:t xml:space="preserve">réinitialisation de mot de passe </w:t>
+            </w:r>
+            <w:r>
+              <w:rPr>
+                <w:i/>
+                <w:iCs/>
+              </w:rPr>
+              <w:t>s’affiche</w:t>
+            </w:r>
+          </w:p>
+          <w:p>
+            <w:pPr>
+              <w:rPr>
+                <w:i/>
+                <w:iCs/>
+              </w:rPr>
+            </w:pPr>
+          </w:p>
+          <w:p>
+            <w:r>
+              <w:rPr>
+                <w:b/>
+                <w:bCs/>
+              </w:rPr>
+              <w:t xml:space="preserve">         Étant donné que, </w:t>
+            </w:r>
+            <w:r>
+              <w:rPr>
+                <w:i/>
+                <w:iCs/>
+              </w:rPr>
+              <w:t xml:space="preserve">j’ai </w:t>
+            </w:r>
+            <w:r>
+              <w:rPr>
+                <w:i/>
+                <w:iCs/>
+              </w:rPr>
+              <w:t>renseigné mon nom et mon e-mail</w:t>
+            </w:r>
+          </w:p>
+          <w:p>
+            <w:r>
+              <w:rPr>
+                <w:b/>
+                <w:bCs/>
+              </w:rPr>
+              <w:t xml:space="preserve">         Lorsque, </w:t>
+            </w:r>
+            <w:r>
+              <w:rPr>
+                <w:i/>
+                <w:iCs/>
+              </w:rPr>
+              <w:t>je clique sur le bouton ‘</w:t>
+            </w:r>
+            <w:r>
+              <w:rPr>
+                <w:i/>
+                <w:iCs/>
+              </w:rPr>
+              <w:t>Réinitialisation’</w:t>
+            </w:r>
+          </w:p>
+          <w:p>
+            <w:pPr>
+              <w:rPr>
+                <w:i/>
+                <w:iCs/>
+              </w:rPr>
+            </w:pPr>
+            <w:r>
+              <w:rPr>
+                <w:b/>
+                <w:bCs/>
+              </w:rPr>
+              <w:t xml:space="preserve">          Alors, </w:t>
+            </w:r>
+            <w:r>
+              <w:rPr>
+                <w:i/>
+                <w:iCs/>
+              </w:rPr>
+              <w:t>si mon mail existe, je reçois un mail avec un nouveau mot de passe (</w:t>
+            </w:r>
+            <w:proofErr w:type="gramStart"/>
+            <w:r>
+              <w:rPr>
+                <w:i/>
+                <w:iCs/>
+              </w:rPr>
+              <w:t>si il</w:t>
+            </w:r>
+            <w:proofErr w:type="gramEnd"/>
+            <w:r>
+              <w:rPr>
+                <w:i/>
+                <w:iCs/>
+              </w:rPr>
+              <w:t xml:space="preserve"> n’existe pas, un message affiche ‘Utilisateur inconnu, veuillez créer un compte’ – voir user stories 1 ou 2 en fonction du cas)</w:t>
+            </w:r>
+          </w:p>
+          <w:p>
+            <w:pPr>
+              <w:rPr>
+                <w:i/>
+                <w:iCs/>
+              </w:rPr>
+            </w:pPr>
+          </w:p>
+          <w:p>
+            <w:r>
+              <w:rPr>
+                <w:b/>
+                <w:bCs/>
+              </w:rPr>
+              <w:t xml:space="preserve">         Étant donné que, </w:t>
+            </w:r>
+            <w:r>
+              <w:rPr>
+                <w:i/>
+                <w:iCs/>
+              </w:rPr>
+              <w:t>je me connecte à la page de connexion</w:t>
+            </w:r>
+          </w:p>
+          <w:p>
+            <w:r>
+              <w:rPr>
+                <w:b/>
+                <w:bCs/>
+              </w:rPr>
+              <w:t xml:space="preserve">         Lorsque, </w:t>
+            </w:r>
+            <w:r>
+              <w:rPr>
+                <w:i/>
+                <w:iCs/>
+              </w:rPr>
+              <w:t>je rentre mon e-mail, mon mot de passe et je clique sur ‘Se connecter’</w:t>
+            </w:r>
+          </w:p>
+          <w:p>
+            <w:r>
+              <w:rPr>
+                <w:b/>
+                <w:bCs/>
+              </w:rPr>
+              <w:t xml:space="preserve">          Alors, </w:t>
+            </w:r>
+            <w:r>
+              <w:rPr>
+                <w:i/>
+                <w:iCs/>
+              </w:rPr>
+              <w:t>j’ai accès à mon tableau de bord</w:t>
+            </w:r>
+          </w:p>
+        </w:tc>
+      </w:tr>
+    </w:tbl>
+    <w:p/>
+    <w:p>
+      <w:r>
+        <w:br w:type="page"/>
+      </w:r>
+    </w:p>
+    <w:tbl>
+      <w:tblPr>
+        <w:tblW w:w="10632" w:type="dxa"/>
+        <w:tblCellMar>
+          <w:left w:w="0" w:type="dxa"/>
+          <w:right w:w="0" w:type="dxa"/>
+        </w:tblCellMar>
+        <w:tblLook w:val="04A0" w:firstRow="1" w:lastRow="0" w:firstColumn="1" w:lastColumn="0" w:noHBand="0" w:noVBand="1"/>
+      </w:tblPr>
+      <w:tblGrid>
+        <w:gridCol w:w="3355"/>
+        <w:gridCol w:w="3874"/>
+        <w:gridCol w:w="3403"/>
+      </w:tblGrid>
+      <w:tr>
+        <w:trPr>
+          <w:trHeight w:val="911"/>
+        </w:trPr>
+        <w:tc>
+          <w:tcPr>
+            <w:tcW w:w="10632" w:type="dxa"/>
+            <w:gridSpan w:val="3"/>
+            <w:tcBorders>
+              <w:top w:val="nil"/>
+              <w:left w:val="nil"/>
+              <w:bottom w:val="single" w:sz="24" w:space="0" w:color="1A7F93"/>
+              <w:right w:val="nil"/>
+            </w:tcBorders>
+            <w:shd w:val="clear" w:color="auto" w:fill="FFFFFF"/>
+            <w:tcMar>
+              <w:top w:w="15" w:type="dxa"/>
+              <w:left w:w="83" w:type="dxa"/>
+              <w:bottom w:w="0" w:type="dxa"/>
+              <w:right w:w="83" w:type="dxa"/>
+            </w:tcMar>
+            <w:hideMark/>
+          </w:tcPr>
+          <w:p>
+            <w:r>
+              <w:rPr>
+                <w:b/>
+                <w:bCs/>
+              </w:rPr>
+              <w:lastRenderedPageBreak/>
+              <w:t xml:space="preserve">  </w:t>
+            </w:r>
+            <w:r>
+              <w:rPr>
+                <w:b/>
+                <w:bCs/>
+              </w:rPr>
+              <w:t>User Story</w:t>
+            </w:r>
+            <w:r>
+              <w:rPr>
+                <w:b/>
+                <w:bCs/>
+              </w:rPr>
+              <w:t xml:space="preserve">   </w:t>
+            </w:r>
+            <w:r>
+              <w:rPr>
+                <w:i/>
+                <w:iCs/>
+              </w:rPr>
+              <w:t xml:space="preserve">n° </w:t>
+            </w:r>
+            <w:r>
+              <w:rPr>
+                <w:i/>
+                <w:iCs/>
+              </w:rPr>
+              <w:t>4</w:t>
+            </w:r>
+          </w:p>
+        </w:tc>
+      </w:tr>
+      <w:tr>
+        <w:trPr>
+          <w:trHeight w:val="1266"/>
+        </w:trPr>
+        <w:tc>
+          <w:tcPr>
+            <w:tcW w:w="3355" w:type="dxa"/>
+            <w:tcBorders>
+              <w:top w:val="single" w:sz="24" w:space="0" w:color="1A7F93"/>
+              <w:left w:val="nil"/>
+              <w:bottom w:val="single" w:sz="24" w:space="0" w:color="1A7F93"/>
+              <w:right w:val="single" w:sz="24" w:space="0" w:color="1A7F93"/>
+            </w:tcBorders>
+            <w:shd w:val="clear" w:color="auto" w:fill="FFFFFF"/>
+            <w:tcMar>
+              <w:top w:w="15" w:type="dxa"/>
+              <w:left w:w="83" w:type="dxa"/>
+              <w:bottom w:w="0" w:type="dxa"/>
+              <w:right w:w="83" w:type="dxa"/>
+            </w:tcMar>
+            <w:hideMark/>
+          </w:tcPr>
+          <w:p>
+            <w:pPr>
+              <w:rPr>
+                <w:b/>
+                <w:bCs/>
+              </w:rPr>
+            </w:pPr>
+            <w:r>
+              <w:rPr>
+                <w:b/>
+                <w:bCs/>
+              </w:rPr>
+              <w:t xml:space="preserve">Page de connexion - </w:t>
+            </w:r>
+          </w:p>
+          <w:p>
+            <w:pPr>
+              <w:rPr>
+                <w:b/>
+                <w:bCs/>
+              </w:rPr>
+            </w:pPr>
+            <w:r>
+              <w:rPr>
+                <w:b/>
+                <w:bCs/>
+              </w:rPr>
+              <w:t xml:space="preserve">Connexion au site </w:t>
+            </w:r>
+            <w:proofErr w:type="spellStart"/>
+            <w:r>
+              <w:rPr>
+                <w:b/>
+                <w:bCs/>
+              </w:rPr>
+              <w:t>Learn@Home</w:t>
+            </w:r>
+            <w:proofErr w:type="spellEnd"/>
+          </w:p>
+          <w:p/>
+        </w:tc>
+        <w:tc>
+          <w:tcPr>
+            <w:tcW w:w="3874" w:type="dxa"/>
+            <w:tcBorders>
+              <w:top w:val="single" w:sz="24" w:space="0" w:color="1A7F93"/>
+              <w:left w:val="single" w:sz="24" w:space="0" w:color="1A7F93"/>
+              <w:bottom w:val="single" w:sz="24" w:space="0" w:color="1A7F93"/>
+              <w:right w:val="single" w:sz="24" w:space="0" w:color="1A7F93"/>
+            </w:tcBorders>
+            <w:shd w:val="clear" w:color="auto" w:fill="FFFFFF"/>
+            <w:tcMar>
+              <w:top w:w="15" w:type="dxa"/>
+              <w:left w:w="83" w:type="dxa"/>
+              <w:bottom w:w="0" w:type="dxa"/>
+              <w:right w:w="83" w:type="dxa"/>
+            </w:tcMar>
+            <w:hideMark/>
+          </w:tcPr>
+          <w:p>
+            <w:r>
+              <w:rPr>
+                <w:b/>
+                <w:bCs/>
+              </w:rPr>
+              <w:t xml:space="preserve">  Priorité</w:t>
+            </w:r>
+          </w:p>
+          <w:p>
+            <w:r>
+              <w:rPr>
+                <w:b/>
+                <w:bCs/>
+                <w:i/>
+                <w:iCs/>
+              </w:rPr>
+              <w:t> </w:t>
+            </w:r>
+          </w:p>
+        </w:tc>
+        <w:tc>
+          <w:tcPr>
+            <w:tcW w:w="3403" w:type="dxa"/>
+            <w:tcBorders>
+              <w:top w:val="single" w:sz="24" w:space="0" w:color="1A7F93"/>
+              <w:left w:val="single" w:sz="24" w:space="0" w:color="1A7F93"/>
+              <w:bottom w:val="single" w:sz="24" w:space="0" w:color="1A7F93"/>
+              <w:right w:val="nil"/>
+            </w:tcBorders>
+            <w:shd w:val="clear" w:color="auto" w:fill="FFFFFF"/>
+            <w:tcMar>
+              <w:top w:w="15" w:type="dxa"/>
+              <w:left w:w="83" w:type="dxa"/>
+              <w:bottom w:w="0" w:type="dxa"/>
+              <w:right w:w="83" w:type="dxa"/>
+            </w:tcMar>
+            <w:hideMark/>
+          </w:tcPr>
+          <w:p>
+            <w:r>
+              <w:rPr>
+                <w:b/>
+                <w:bCs/>
+              </w:rPr>
+              <w:t xml:space="preserve">  Estimation</w:t>
+            </w:r>
+          </w:p>
+        </w:tc>
+      </w:tr>
+      <w:tr>
+        <w:trPr>
+          <w:trHeight w:val="2505"/>
+        </w:trPr>
+        <w:tc>
+          <w:tcPr>
+            <w:tcW w:w="10632" w:type="dxa"/>
+            <w:gridSpan w:val="3"/>
+            <w:tcBorders>
+              <w:top w:val="single" w:sz="24" w:space="0" w:color="1A7F93"/>
+              <w:left w:val="nil"/>
+              <w:bottom w:val="single" w:sz="24" w:space="0" w:color="1A7F93"/>
+              <w:right w:val="nil"/>
+            </w:tcBorders>
+            <w:shd w:val="clear" w:color="auto" w:fill="FFFFFF"/>
+            <w:tcMar>
+              <w:top w:w="15" w:type="dxa"/>
+              <w:left w:w="83" w:type="dxa"/>
+              <w:bottom w:w="0" w:type="dxa"/>
+              <w:right w:w="83" w:type="dxa"/>
+            </w:tcMar>
+            <w:hideMark/>
+          </w:tcPr>
+          <w:p>
+            <w:r>
+              <w:rPr>
+                <w:b/>
+                <w:bCs/>
+              </w:rPr>
+              <w:t> </w:t>
+            </w:r>
+          </w:p>
+          <w:p>
+            <w:r>
+              <w:rPr>
+                <w:b/>
+                <w:bCs/>
+              </w:rPr>
+              <w:t xml:space="preserve">          En tant que, </w:t>
+            </w:r>
+            <w:r>
+              <w:rPr>
+                <w:i/>
+                <w:iCs/>
+              </w:rPr>
+              <w:t>utilisateur (élève ou tuteur)</w:t>
+            </w:r>
+          </w:p>
+          <w:p>
+            <w:r>
+              <w:rPr>
+                <w:b/>
+                <w:bCs/>
+              </w:rPr>
+              <w:t xml:space="preserve">          Je souhaite, </w:t>
+            </w:r>
+            <w:r>
+              <w:rPr>
+                <w:i/>
+                <w:iCs/>
+              </w:rPr>
+              <w:t xml:space="preserve">pouvoir </w:t>
+            </w:r>
+            <w:r>
+              <w:rPr>
+                <w:i/>
+                <w:iCs/>
+              </w:rPr>
+              <w:t xml:space="preserve">me connecter au site </w:t>
+            </w:r>
+            <w:proofErr w:type="spellStart"/>
+            <w:r>
+              <w:rPr>
+                <w:i/>
+                <w:iCs/>
+              </w:rPr>
+              <w:t>Learn@Home</w:t>
+            </w:r>
+            <w:proofErr w:type="spellEnd"/>
+          </w:p>
+          <w:p>
+            <w:r>
+              <w:rPr>
+                <w:b/>
+                <w:bCs/>
+              </w:rPr>
+              <w:t xml:space="preserve">          Afin de, </w:t>
+            </w:r>
+            <w:r>
+              <w:rPr>
+                <w:i/>
+                <w:iCs/>
+              </w:rPr>
+              <w:t xml:space="preserve">pouvoir </w:t>
+            </w:r>
+            <w:r>
+              <w:rPr>
+                <w:i/>
+                <w:iCs/>
+              </w:rPr>
+              <w:t>avoir accès aux fonctionnalités du site</w:t>
+            </w:r>
+          </w:p>
+        </w:tc>
+      </w:tr>
+      <w:tr>
+        <w:trPr>
+          <w:trHeight w:val="3222"/>
+        </w:trPr>
+        <w:tc>
+          <w:tcPr>
+            <w:tcW w:w="10632" w:type="dxa"/>
+            <w:gridSpan w:val="3"/>
+            <w:tcBorders>
+              <w:top w:val="single" w:sz="24" w:space="0" w:color="1A7F93"/>
+              <w:left w:val="nil"/>
+              <w:bottom w:val="nil"/>
+              <w:right w:val="nil"/>
+            </w:tcBorders>
+            <w:shd w:val="clear" w:color="auto" w:fill="FFFFFF"/>
+            <w:tcMar>
+              <w:top w:w="15" w:type="dxa"/>
+              <w:left w:w="83" w:type="dxa"/>
+              <w:bottom w:w="0" w:type="dxa"/>
+              <w:right w:w="83" w:type="dxa"/>
+            </w:tcMar>
+            <w:hideMark/>
+          </w:tcPr>
+          <w:p>
+            <w:r>
+              <w:rPr>
+                <w:b/>
+                <w:bCs/>
+              </w:rPr>
+              <w:t xml:space="preserve">  Critères d’acceptation</w:t>
+            </w:r>
+          </w:p>
+          <w:p>
+            <w:r>
+              <w:rPr>
+                <w:b/>
+                <w:bCs/>
+              </w:rPr>
+              <w:t> </w:t>
+            </w:r>
+          </w:p>
+          <w:p>
+            <w:r>
+              <w:rPr>
+                <w:b/>
+                <w:bCs/>
+              </w:rPr>
+              <w:t xml:space="preserve">         Étant donné que, </w:t>
+            </w:r>
+            <w:r>
+              <w:rPr>
+                <w:i/>
+                <w:iCs/>
+              </w:rPr>
+              <w:t xml:space="preserve">je suis un utilisateur qui </w:t>
+            </w:r>
+            <w:r>
+              <w:rPr>
+                <w:i/>
+                <w:iCs/>
+              </w:rPr>
+              <w:t>a un login/mot de passe</w:t>
+            </w:r>
+          </w:p>
+          <w:p>
+            <w:r>
+              <w:rPr>
+                <w:b/>
+                <w:bCs/>
+              </w:rPr>
+              <w:t xml:space="preserve">         Lorsque,</w:t>
+            </w:r>
+            <w:r>
+              <w:rPr>
+                <w:i/>
+                <w:iCs/>
+              </w:rPr>
+              <w:t xml:space="preserve"> </w:t>
+            </w:r>
+            <w:r>
+              <w:rPr>
+                <w:i/>
+                <w:iCs/>
+              </w:rPr>
+              <w:t>je rentre mon e-mail, mon mot de passe et je clique sur ‘Se connecter’</w:t>
+            </w:r>
+          </w:p>
+          <w:p>
+            <w:pPr>
+              <w:rPr>
+                <w:i/>
+                <w:iCs/>
+              </w:rPr>
+            </w:pPr>
+            <w:r>
+              <w:rPr>
+                <w:b/>
+                <w:bCs/>
+              </w:rPr>
+              <w:t xml:space="preserve">          Alors, </w:t>
+            </w:r>
+            <w:r>
+              <w:rPr>
+                <w:i/>
+                <w:iCs/>
+              </w:rPr>
+              <w:t>j’ai accès à mon tableau de bord</w:t>
+            </w:r>
+          </w:p>
+          <w:p>
+            <w:pPr>
+              <w:rPr>
+                <w:i/>
+                <w:iCs/>
+              </w:rPr>
+            </w:pPr>
+          </w:p>
+          <w:p>
+            <w:r>
+              <w:rPr>
+                <w:b/>
+                <w:bCs/>
+              </w:rPr>
+              <w:t xml:space="preserve">         Étant donné que, </w:t>
+            </w:r>
+            <w:r>
+              <w:rPr>
+                <w:i/>
+                <w:iCs/>
+              </w:rPr>
+              <w:t>je suis sur mon tableau de bord</w:t>
+            </w:r>
+          </w:p>
+          <w:p>
+            <w:r>
+              <w:rPr>
+                <w:b/>
+                <w:bCs/>
+              </w:rPr>
+              <w:t xml:space="preserve">         Lorsque, </w:t>
+            </w:r>
+            <w:r>
+              <w:rPr>
+                <w:i/>
+                <w:iCs/>
+              </w:rPr>
+              <w:t>j’observe les éléments de la page,</w:t>
+            </w:r>
+          </w:p>
+          <w:p>
+            <w:pPr>
+              <w:rPr>
+                <w:i/>
+                <w:iCs/>
+              </w:rPr>
+            </w:pPr>
+            <w:r>
+              <w:rPr>
+                <w:b/>
+                <w:bCs/>
+              </w:rPr>
+              <w:t xml:space="preserve">          Alors, </w:t>
+            </w:r>
+            <w:r>
+              <w:rPr>
+                <w:i/>
+                <w:iCs/>
+              </w:rPr>
+              <w:t>ils sont personnalisés à mes actualités et mon statut (élève ou tuteur)</w:t>
+            </w:r>
+            <w:bookmarkStart w:id="0" w:name="_GoBack"/>
+            <w:bookmarkEnd w:id="0"/>
+          </w:p>
+          <w:p>
+            <w:pPr>
+              <w:rPr>
+                <w:i/>
+                <w:iCs/>
+              </w:rPr>
+            </w:pPr>
+          </w:p>
+          <w:p>
+            <w:r>
+              <w:rPr>
+                <w:b/>
+                <w:bCs/>
+              </w:rPr>
+              <w:t xml:space="preserve">       </w:t>
+            </w:r>
+          </w:p>
+          <w:p/>
         </w:tc>
       </w:tr>
     </w:tbl>
@@ -938,6 +2622,7 @@
   <w:style w:type="character" w:default="1" w:styleId="Policepardfaut">
     <w:name w:val="Default Paragraph Font"/>
     <w:uiPriority w:val="1"/>
+    <w:semiHidden/>
     <w:unhideWhenUsed/>
   </w:style>
   <w:style w:type="table" w:default="1" w:styleId="TableauNormal">

</xml_diff>

<commit_message>
Mise à jour des user stories pour la page de connexion
</commit_message>
<xml_diff>
--- a/page_de_connexion/PageDeConnexionUserStories.docx
+++ b/page_de_connexion/PageDeConnexionUserStories.docx
@@ -480,7 +480,23 @@
                 <w:i/>
                 <w:iCs/>
               </w:rPr>
-              <w:t>Je reçois un mail de confirmation de création de compte</w:t>
+              <w:t xml:space="preserve">si le mot de passe et sa confirmation son </w:t>
+            </w:r>
+            <w:bookmarkStart w:id="0" w:name="_GoBack"/>
+            <w:bookmarkEnd w:id="0"/>
+            <w:r>
+              <w:rPr>
+                <w:i/>
+                <w:iCs/>
+              </w:rPr>
+              <w:t>identique, je</w:t>
+            </w:r>
+            <w:r>
+              <w:rPr>
+                <w:i/>
+                <w:iCs/>
+              </w:rPr>
+              <w:t xml:space="preserve"> reçois un mail de confirmation de création de compte</w:t>
             </w:r>
             <w:r>
               <w:rPr>
@@ -488,6 +504,20 @@
                 <w:iCs/>
               </w:rPr>
               <w:t xml:space="preserve"> et un tuteur m’est assigné parmi les tuteurs déjà inscrits</w:t>
+            </w:r>
+            <w:r>
+              <w:rPr>
+                <w:i/>
+                <w:iCs/>
+              </w:rPr>
+              <w:t xml:space="preserve">, </w:t>
+            </w:r>
+            <w:r>
+              <w:rPr>
+                <w:i/>
+                <w:iCs/>
+              </w:rPr>
+              <w:t>sinon, un message m’indique que les mots de passe ne sont pas identiques</w:t>
             </w:r>
           </w:p>
           <w:p>
@@ -681,14 +711,7 @@
                 <w:b/>
                 <w:bCs/>
               </w:rPr>
-              <w:t xml:space="preserve">Création de compte </w:t>
-            </w:r>
-            <w:r>
-              <w:rPr>
-                <w:b/>
-                <w:bCs/>
-              </w:rPr>
-              <w:t>tuteur</w:t>
+              <w:t>Création de compte tuteur</w:t>
             </w:r>
           </w:p>
           <w:p/>
@@ -822,14 +845,7 @@
                 <w:i/>
                 <w:iCs/>
               </w:rPr>
-              <w:t xml:space="preserve">pouvoir créer un compte utilisateur </w:t>
-            </w:r>
-            <w:r>
-              <w:rPr>
-                <w:i/>
-                <w:iCs/>
-              </w:rPr>
-              <w:t>tuteur bénévole</w:t>
+              <w:t>pouvoir créer un compte utilisateur tuteur bénévole</w:t>
             </w:r>
           </w:p>
           <w:p>
@@ -920,14 +936,7 @@
                 <w:i/>
                 <w:iCs/>
               </w:rPr>
-              <w:t xml:space="preserve">je suis un </w:t>
-            </w:r>
-            <w:r>
-              <w:rPr>
-                <w:i/>
-                <w:iCs/>
-              </w:rPr>
-              <w:t>tuteur bénévole</w:t>
+              <w:t>je suis un tuteur bénévole</w:t>
             </w:r>
           </w:p>
           <w:p>
@@ -989,14 +998,7 @@
                 <w:i/>
                 <w:iCs/>
               </w:rPr>
-              <w:t>j’ai renseigné les éléments de la page obligatoire (nom, prénom, mail, mot de p</w:t>
-            </w:r>
-            <w:r>
-              <w:rPr>
-                <w:i/>
-                <w:iCs/>
-              </w:rPr>
-              <w:t>asse et statut tuteur</w:t>
+              <w:t>j’ai renseigné les éléments de la page obligatoire (nom, prénom, mail, mot de passe et statut tuteur</w:t>
             </w:r>
           </w:p>
           <w:p>
@@ -1034,7 +1036,7 @@
                 <w:i/>
                 <w:iCs/>
               </w:rPr>
-              <w:t>Je reçois un mail de confirmation de création de compte</w:t>
+              <w:t>si le mot de passe et sa confirmation son identique, je reçois un mail de confirmation de création de compte, sinon, un message m’indique que les mots de passe ne sont pas identiques</w:t>
             </w:r>
           </w:p>
           <w:p>
@@ -1090,14 +1092,7 @@
                 <w:i/>
                 <w:iCs/>
               </w:rPr>
-              <w:t>j’ai accès à mon tableau de bord</w:t>
-            </w:r>
-            <w:r>
-              <w:rPr>
-                <w:i/>
-                <w:iCs/>
-              </w:rPr>
-              <w:t>, et un élève me sera assigné dès que besoin</w:t>
+              <w:t>j’ai accès à mon tableau de bord, et un élève me sera assigné dès que besoin</w:t>
             </w:r>
           </w:p>
         </w:tc>
@@ -1369,14 +1364,7 @@
                 <w:i/>
                 <w:iCs/>
               </w:rPr>
-              <w:t xml:space="preserve">pouvoir </w:t>
-            </w:r>
-            <w:r>
-              <w:rPr>
-                <w:i/>
-                <w:iCs/>
-              </w:rPr>
-              <w:t>réinitialiser mon mot de passe suite à un oubli</w:t>
+              <w:t>pouvoir réinitialiser mon mot de passe suite à un oubli</w:t>
             </w:r>
           </w:p>
           <w:p>
@@ -1392,21 +1380,7 @@
                 <w:i/>
                 <w:iCs/>
               </w:rPr>
-              <w:t xml:space="preserve">pouvoir </w:t>
-            </w:r>
-            <w:r>
-              <w:rPr>
-                <w:i/>
-                <w:iCs/>
-              </w:rPr>
-              <w:t xml:space="preserve">retrouver mon </w:t>
-            </w:r>
-            <w:r>
-              <w:rPr>
-                <w:i/>
-                <w:iCs/>
-              </w:rPr>
-              <w:t xml:space="preserve">accès au site d’aide </w:t>
+              <w:t xml:space="preserve">pouvoir retrouver mon accès au site d’aide </w:t>
             </w:r>
             <w:proofErr w:type="spellStart"/>
             <w:r>
@@ -1474,14 +1448,7 @@
                 <w:i/>
                 <w:iCs/>
               </w:rPr>
-              <w:t xml:space="preserve">je suis </w:t>
-            </w:r>
-            <w:r>
-              <w:rPr>
-                <w:i/>
-                <w:iCs/>
-              </w:rPr>
-              <w:t>un utilisateur qui a perdu son mot de passe</w:t>
+              <w:t>je suis un utilisateur qui a perdu son mot de passe</w:t>
             </w:r>
           </w:p>
           <w:p>
@@ -1497,21 +1464,7 @@
                 <w:i/>
                 <w:iCs/>
               </w:rPr>
-              <w:t xml:space="preserve"> je clique sur le lien « </w:t>
-            </w:r>
-            <w:r>
-              <w:rPr>
-                <w:i/>
-                <w:iCs/>
-              </w:rPr>
-              <w:t>réinitialiser le mot de passe</w:t>
-            </w:r>
-            <w:r>
-              <w:rPr>
-                <w:i/>
-                <w:iCs/>
-              </w:rPr>
-              <w:t> »</w:t>
+              <w:t xml:space="preserve"> je clique sur le lien « réinitialiser le mot de passe »</w:t>
             </w:r>
           </w:p>
           <w:p>
@@ -1533,21 +1486,7 @@
                 <w:i/>
                 <w:iCs/>
               </w:rPr>
-              <w:t xml:space="preserve">la fenêtre de </w:t>
-            </w:r>
-            <w:r>
-              <w:rPr>
-                <w:i/>
-                <w:iCs/>
-              </w:rPr>
-              <w:t xml:space="preserve">réinitialisation de mot de passe </w:t>
-            </w:r>
-            <w:r>
-              <w:rPr>
-                <w:i/>
-                <w:iCs/>
-              </w:rPr>
-              <w:t>s’affiche</w:t>
+              <w:t>la fenêtre de réinitialisation de mot de passe s’affiche</w:t>
             </w:r>
           </w:p>
           <w:p>
@@ -1571,14 +1510,7 @@
                 <w:i/>
                 <w:iCs/>
               </w:rPr>
-              <w:t xml:space="preserve">j’ai </w:t>
-            </w:r>
-            <w:r>
-              <w:rPr>
-                <w:i/>
-                <w:iCs/>
-              </w:rPr>
-              <w:t>renseigné mon nom et mon e-mail</w:t>
+              <w:t>j’ai renseigné mon nom et mon e-mail</w:t>
             </w:r>
           </w:p>
           <w:p>
@@ -1594,14 +1526,7 @@
                 <w:i/>
                 <w:iCs/>
               </w:rPr>
-              <w:t>je clique sur le bouton ‘</w:t>
-            </w:r>
-            <w:r>
-              <w:rPr>
-                <w:i/>
-                <w:iCs/>
-              </w:rPr>
-              <w:t>Réinitialisation’</w:t>
+              <w:t>je clique sur le bouton ‘Réinitialisation’</w:t>
             </w:r>
           </w:p>
           <w:p>
@@ -2097,14 +2022,7 @@
                 <w:i/>
                 <w:iCs/>
               </w:rPr>
-              <w:t xml:space="preserve"> </w:t>
-            </w:r>
-            <w:r>
-              <w:rPr>
-                <w:i/>
-                <w:iCs/>
-              </w:rPr>
-              <w:t>je rentre mon e-mail, mon mot de passe et je clique sur ‘Se connecter’</w:t>
+              <w:t xml:space="preserve"> je rentre mon e-mail, mon mot de passe et je clique sur ‘Se connecter’</w:t>
             </w:r>
           </w:p>
           <w:p>
@@ -2190,8 +2108,6 @@
               </w:rPr>
               <w:t>ils sont personnalisés à mes actualités et mon statut (élève ou tuteur)</w:t>
             </w:r>
-            <w:bookmarkStart w:id="0" w:name="_GoBack"/>
-            <w:bookmarkEnd w:id="0"/>
           </w:p>
           <w:p>
             <w:pPr>

</xml_diff>